<commit_message>
update proposal 2020 docx with Drew's revisions
</commit_message>
<xml_diff>
--- a/resources/template_2020.docx
+++ b/resources/template_2020.docx
@@ -39,7 +39,6 @@
           <w:szCs w:val="34"/>
         </w:rPr>
       </w:pPr>
-      <w:bookmarkStart w:id="0" w:name="_GoBack"/>
       <w:r>
         <w:rPr>
           <w:sz w:val="34"/>
@@ -122,11 +121,10 @@
       <w:pPr>
         <w:pStyle w:val="Heading3"/>
       </w:pPr>
-      <w:bookmarkStart w:id="1" w:name="_smlxu64zx623" w:colFirst="0" w:colLast="0"/>
-      <w:bookmarkStart w:id="2" w:name="_yw7f1jsju3nf" w:colFirst="0" w:colLast="0"/>
+      <w:bookmarkStart w:id="0" w:name="_smlxu64zx623" w:colFirst="0" w:colLast="0"/>
+      <w:bookmarkStart w:id="1" w:name="_yw7f1jsju3nf" w:colFirst="0" w:colLast="0"/>
+      <w:bookmarkEnd w:id="0"/>
       <w:bookmarkEnd w:id="1"/>
-      <w:bookmarkEnd w:id="2"/>
-      <w:bookmarkEnd w:id="0"/>
       <w:r>
         <w:t>Part 1: The Problem Statement</w:t>
       </w:r>
@@ -143,30 +141,28 @@
         <w:rPr>
           <w:b/>
         </w:rPr>
-        <w:t>C</w:t>
-      </w:r>
-      <w:r>
-        <w:rPr>
-          <w:b/>
-        </w:rPr>
-        <w:t>hallenge:</w:t>
-      </w:r>
-      <w:r>
-        <w:t xml:space="preserve"> Provide a 1-2 sentence description of the key challenge that you’re putting forward to tech teams and other stakeholders. Here’s an example from the disaster preparedness topic in 2018:</w:t>
+        <w:t>Challenge:</w:t>
+      </w:r>
+      <w:r>
+        <w:t xml:space="preserve"> </w:t>
+      </w:r>
+      <w:r>
+        <w:rPr>
+          <w:color w:val="808080" w:themeColor="background1" w:themeShade="80"/>
+        </w:rPr>
+        <w:t xml:space="preserve">Provide a 1-2 sentence description of the key challenge that you’re putting forward to tech teams and other stakeholders. Here’s an example from the disaster preparedness topic in 2018: </w:t>
       </w:r>
       <w:r>
         <w:rPr>
           <w:i/>
-        </w:rPr>
-        <w:t xml:space="preserve"> “Create digital tools that use data to help individuals and community</w:t>
-      </w:r>
-      <w:r>
-        <w:rPr>
-          <w:i/>
-        </w:rPr>
-        <w:t xml:space="preserve"> leaders gain a better understanding of national and community hazards and threats and enable the public to take appropriate preparedness actions.”</w:t>
-      </w:r>
-      <w:r>
+          <w:color w:val="808080" w:themeColor="background1" w:themeShade="80"/>
+        </w:rPr>
+        <w:t>“Create digital tools that use data to help individuals and community leaders gain a better understanding of national and community hazards and threats and enable the public to take appropriate preparedness actions.”</w:t>
+      </w:r>
+      <w:r>
+        <w:rPr>
+          <w:color w:val="808080" w:themeColor="background1" w:themeShade="80"/>
+        </w:rPr>
         <w:t xml:space="preserve">  Remember not to prescribe what the solutions should be. </w:t>
       </w:r>
     </w:p>
@@ -190,10 +186,7 @@
         <w:t xml:space="preserve">X </w:t>
       </w:r>
       <w:r>
-        <w:t>“We’d like companies to build a ma</w:t>
-      </w:r>
-      <w:r>
-        <w:t>pping tool that shows our data with job listings”</w:t>
+        <w:t>“We’d like companies to build a mapping tool that shows our data with job listings”</w:t>
       </w:r>
     </w:p>
     <w:p>
@@ -217,7 +210,19 @@
         <w:t xml:space="preserve"> </w:t>
       </w:r>
       <w:r>
-        <w:t>“We envision tech tools that help veterans find quality jobs near resources that matter to them.”</w:t>
+        <w:t>“</w:t>
+      </w:r>
+      <w:r>
+        <w:t>Veterans and their families need</w:t>
+      </w:r>
+      <w:r>
+        <w:t xml:space="preserve"> tech tools that help </w:t>
+      </w:r>
+      <w:r>
+        <w:t>them to</w:t>
+      </w:r>
+      <w:r>
+        <w:t xml:space="preserve"> find quality jobs near resources that matter to them.”</w:t>
       </w:r>
     </w:p>
     <w:p/>
@@ -274,51 +279,70 @@
     </w:p>
     <w:p>
       <w:pPr>
-        <w:pBdr>
-          <w:bottom w:val="single" w:sz="6" w:space="1" w:color="auto"/>
-        </w:pBdr>
-        <w:ind w:left="720"/>
-      </w:pPr>
-    </w:p>
-    <w:p>
-      <w:pPr>
-        <w:ind w:left="720"/>
+        <w:ind w:left="720"/>
+        <w:rPr>
+          <w:color w:val="808080" w:themeColor="background1" w:themeShade="80"/>
+        </w:rPr>
       </w:pPr>
       <w:r>
         <w:br/>
       </w:r>
       <w:r>
+        <w:rPr>
+          <w:b/>
+        </w:rPr>
+        <w:t>Problem:</w:t>
+      </w:r>
+      <w:r>
+        <w:t xml:space="preserve"> </w:t>
+      </w:r>
+      <w:r>
+        <w:rPr>
+          <w:i/>
+          <w:color w:val="808080" w:themeColor="background1" w:themeShade="80"/>
+        </w:rPr>
+        <w:t>in no more than one paragraph, describe the problem you’re trying to solve. This should be a problem facing the public, not federal agencies. Avoid using jargon or ‘inside-the-beltway’ terms (e.g., acronyms, technical language) and use plain language. Get right to the point and lead with a human story. Remember, people care about people, not policy/technical jargon!</w:t>
+      </w:r>
+    </w:p>
+    <w:p>
+      <w:pPr>
+        <w:ind w:left="720"/>
+      </w:pPr>
+    </w:p>
+    <w:p>
+      <w:pPr>
+        <w:ind w:left="720"/>
+        <w:rPr>
+          <w:i/>
+        </w:rPr>
+      </w:pPr>
+      <w:r>
         <w:br/>
       </w:r>
       <w:r>
         <w:rPr>
           <w:b/>
         </w:rPr>
-        <w:t>Problem:</w:t>
-      </w:r>
-      <w:r>
-        <w:t xml:space="preserve"> in no more than one paragraph, describe the problem you’re trying to solve. This should be a problem facing the public, not federal agencies. Avoid using jargon or ‘inside-the-beltway’ terms (e.g., acronyms, technical language) and use plain lang</w:t>
-      </w:r>
-      <w:r>
-        <w:t>uage. Get right to the point and lead with a human story. Remember, people care about people, not policy/technical jargon!</w:t>
-      </w:r>
-    </w:p>
-    <w:p>
-      <w:pPr>
-        <w:ind w:left="720"/>
-      </w:pPr>
-    </w:p>
-    <w:p>
-      <w:pPr>
-        <w:pBdr>
-          <w:bottom w:val="single" w:sz="6" w:space="1" w:color="auto"/>
-        </w:pBdr>
-        <w:ind w:left="720"/>
-      </w:pPr>
-    </w:p>
-    <w:p>
-      <w:pPr>
-        <w:ind w:left="720"/>
+        <w:t>Why this problem is important:</w:t>
+      </w:r>
+      <w:r>
+        <w:t xml:space="preserve"> </w:t>
+      </w:r>
+      <w:r>
+        <w:rPr>
+          <w:i/>
+          <w:color w:val="808080" w:themeColor="background1" w:themeShade="80"/>
+        </w:rPr>
+        <w:t>in no more than one paragraph, explain why this problem is important to the nation, world, or specific communities or stakeholders. Focus on compelling stories about how this problem is affecting lives. We encourage you to include an example or two to illustrate the problem.</w:t>
+      </w:r>
+    </w:p>
+    <w:p/>
+    <w:p>
+      <w:pPr>
+        <w:ind w:left="720"/>
+        <w:rPr>
+          <w:i/>
+        </w:rPr>
       </w:pPr>
       <w:r>
         <w:br/>
@@ -327,59 +351,25 @@
         <w:rPr>
           <w:b/>
         </w:rPr>
-        <w:t>Why this problem is important:</w:t>
-      </w:r>
-      <w:r>
-        <w:t xml:space="preserve"> in no more than one paragraph, explain why this problem is important to the nation, world, or specifi</w:t>
-      </w:r>
-      <w:r>
-        <w:t>c communities or stakeholders. Focus on compelling stories about how this problem is affecting lives. We encourage you to include an example or two to illustrate the problem.</w:t>
-      </w:r>
-    </w:p>
-    <w:p/>
-    <w:p>
-      <w:pPr>
-        <w:ind w:left="720"/>
-      </w:pPr>
-    </w:p>
-    <w:p>
-      <w:pPr>
-        <w:pBdr>
-          <w:bottom w:val="single" w:sz="6" w:space="1" w:color="auto"/>
-        </w:pBdr>
-        <w:ind w:left="720"/>
-      </w:pPr>
-    </w:p>
-    <w:p>
-      <w:pPr>
-        <w:ind w:left="720"/>
-      </w:pPr>
-      <w:r>
+        <w:t>Vision for sprint outcomes:</w:t>
+      </w:r>
+      <w:r>
+        <w:t xml:space="preserve"> </w:t>
+      </w:r>
+      <w:r>
+        <w:rPr>
+          <w:i/>
+          <w:color w:val="808080" w:themeColor="background1" w:themeShade="80"/>
+        </w:rPr>
+        <w:t xml:space="preserve">add a one sentence vision of what the world looks like with tech solutions to your problem. Here’s an example from a disaster preparedness topic in 2018: “Through access to data and user friendly digital tools, more Americans are aware </w:t>
+      </w:r>
+      <w:r>
+        <w:rPr>
+          <w:i/>
+          <w:color w:val="808080" w:themeColor="background1" w:themeShade="80"/>
+        </w:rPr>
         <w:lastRenderedPageBreak/>
-        <w:br/>
-      </w:r>
-      <w:r>
-        <w:rPr>
-          <w:b/>
-        </w:rPr>
-        <w:t>Vision for sprint outcomes (optional):</w:t>
-      </w:r>
-      <w:r>
-        <w:t xml:space="preserve"> add a one sentence vision of what the wor</w:t>
-      </w:r>
-      <w:r>
-        <w:t xml:space="preserve">ld looks like with tech solutions to your problem. Here’s an example from a disaster preparedness topic in 2018: “Through access to data and </w:t>
-      </w:r>
-      <w:proofErr w:type="gramStart"/>
-      <w:r>
-        <w:t>user friendly</w:t>
-      </w:r>
-      <w:proofErr w:type="gramEnd"/>
-      <w:r>
-        <w:t xml:space="preserve"> digital tools, more Americans are aware of the hazards they face and what they can do to protect them</w:t>
-      </w:r>
-      <w:r>
-        <w:t>selves and their families, and take action to get prepared.”</w:t>
+        <w:t>of the hazards they face and what they can do to protect themselves and their families, and take action to get prepared.”</w:t>
       </w:r>
     </w:p>
     <w:p/>
@@ -405,10 +395,14 @@
           <w:ilvl w:val="0"/>
           <w:numId w:val="1"/>
         </w:numPr>
-      </w:pPr>
-      <w:r>
-        <w:rPr>
-          <w:b/>
+        <w:rPr>
+          <w:color w:val="808080" w:themeColor="background1" w:themeShade="80"/>
+        </w:rPr>
+      </w:pPr>
+      <w:r>
+        <w:rPr>
+          <w:b/>
+          <w:color w:val="000000" w:themeColor="text1"/>
         </w:rPr>
         <w:t>Target audience/end user</w:t>
       </w:r>
@@ -416,19 +410,17 @@
         <w:br/>
       </w:r>
       <w:r>
+        <w:rPr>
+          <w:i/>
+        </w:rPr>
         <w:br/>
-        <w:t xml:space="preserve">In a few words, describe the target audience for resulting products. Examples </w:t>
-      </w:r>
-      <w:proofErr w:type="gramStart"/>
-      <w:r>
-        <w:t>include:</w:t>
-      </w:r>
-      <w:proofErr w:type="gramEnd"/>
-      <w:r>
-        <w:t xml:space="preserve"> youth experiencing homelessness; veterans; engaged citizens; individuals and fami</w:t>
-      </w:r>
-      <w:r>
-        <w:t>lies under age 35; local officials or other local decision makers.</w:t>
+      </w:r>
+      <w:r>
+        <w:rPr>
+          <w:i/>
+          <w:color w:val="808080" w:themeColor="background1" w:themeShade="80"/>
+        </w:rPr>
+        <w:t>In a few words, describe the target audience for resulting products. Examples include: youth experiencing homelessness; veterans; engaged citizens; individuals and families under age 35; local officials or other local decision makers.</w:t>
       </w:r>
     </w:p>
     <w:p/>
@@ -451,6 +443,9 @@
           <w:ilvl w:val="0"/>
           <w:numId w:val="1"/>
         </w:numPr>
+        <w:rPr>
+          <w:color w:val="808080" w:themeColor="background1" w:themeShade="80"/>
+        </w:rPr>
       </w:pPr>
       <w:r>
         <w:rPr>
@@ -463,41 +458,41 @@
       </w:r>
       <w:r>
         <w:br/>
-        <w:t xml:space="preserve">List any federal open data sets that are relevant to the problem you’re focusing on, and if possible, where they can be found online (e.g., website or API links, file </w:t>
-      </w:r>
-      <w:r>
-        <w:t xml:space="preserve">downloads, etc.). This can just be an initial scan of data sets that you’re aware of. </w:t>
-      </w:r>
-      <w:r>
-        <w:rPr>
-          <w:b/>
-        </w:rPr>
-        <w:t xml:space="preserve">This does not need to be an exhaustive </w:t>
-      </w:r>
-      <w:proofErr w:type="gramStart"/>
-      <w:r>
-        <w:rPr>
-          <w:b/>
-        </w:rPr>
-        <w:t>list, and</w:t>
-      </w:r>
-      <w:proofErr w:type="gramEnd"/>
-      <w:r>
-        <w:rPr>
-          <w:b/>
-        </w:rPr>
-        <w:t xml:space="preserve"> does NOT need to include any data sets from your agency!</w:t>
-      </w:r>
-      <w:r>
-        <w:t xml:space="preserve"> It’s completely fine and very common for some or all the relevan</w:t>
-      </w:r>
-      <w:r>
-        <w:t>t data for your topic to come from another federal agency.</w:t>
-      </w:r>
-      <w:r>
+      </w:r>
+      <w:r>
+        <w:rPr>
+          <w:i/>
+          <w:color w:val="808080" w:themeColor="background1" w:themeShade="80"/>
+        </w:rPr>
+        <w:t xml:space="preserve">List any federal open data sets that are relevant to the problem you’re focusing on, and if possible, where they can be found online (e.g., website or API links, file downloads, etc.). This can just be an initial scan of data sets that you’re aware of. </w:t>
+      </w:r>
+      <w:r>
+        <w:rPr>
+          <w:b/>
+          <w:i/>
+          <w:color w:val="808080" w:themeColor="background1" w:themeShade="80"/>
+        </w:rPr>
+        <w:t>This does not need to be an exhaustive list, and does NOT need to include any data sets from your agency!</w:t>
+      </w:r>
+      <w:r>
+        <w:rPr>
+          <w:i/>
+          <w:color w:val="808080" w:themeColor="background1" w:themeShade="80"/>
+        </w:rPr>
+        <w:t xml:space="preserve"> It’s completely fine and very common for some or all the relevant data for your topic to come from another federal agency.</w:t>
+      </w:r>
+      <w:r>
+        <w:rPr>
+          <w:i/>
+          <w:color w:val="808080" w:themeColor="background1" w:themeShade="80"/>
+        </w:rPr>
         <w:br/>
       </w:r>
       <w:r>
+        <w:rPr>
+          <w:i/>
+          <w:color w:val="808080" w:themeColor="background1" w:themeShade="80"/>
+        </w:rPr>
         <w:br/>
         <w:t>List any other key open data sets that are relevant to this topic (e.g. open data from state, local, or non-governmental sources), and provide links if possible.</w:t>
       </w:r>
@@ -535,13 +530,7 @@
         <w:rPr>
           <w:b/>
         </w:rPr>
-        <w:t>Does your problem statement align</w:t>
-      </w:r>
-      <w:r>
-        <w:rPr>
-          <w:b/>
-        </w:rPr>
-        <w:t xml:space="preserve"> with one or more of the following themes? (Note: this is not required!)</w:t>
+        <w:t>Does your problem statement align with one or more of the following themes? (Note: this is not required!)</w:t>
       </w:r>
       <w:r>
         <w:br/>
@@ -557,29 +546,44 @@
         <w:ind w:left="720"/>
       </w:pPr>
       <w:r>
-        <w:t xml:space="preserve">____ </w:t>
-      </w:r>
-      <w:proofErr w:type="gramStart"/>
-      <w:r>
-        <w:t>Other</w:t>
-      </w:r>
-      <w:proofErr w:type="gramEnd"/>
-      <w:r>
-        <w:t xml:space="preserve"> theme (please describe)</w:t>
-      </w:r>
-    </w:p>
-    <w:p>
-      <w:pPr>
-        <w:ind w:left="720"/>
-      </w:pPr>
+        <w:t>____ Other theme (please describe)</w:t>
+      </w:r>
+    </w:p>
+    <w:p>
+      <w:pPr>
+        <w:ind w:left="720"/>
+      </w:pPr>
+    </w:p>
+    <w:p>
+      <w:pPr>
+        <w:rPr>
+          <w:color w:val="000000" w:themeColor="text1"/>
+          <w:sz w:val="28"/>
+          <w:szCs w:val="28"/>
+        </w:rPr>
+      </w:pPr>
+      <w:bookmarkStart w:id="2" w:name="_qaualt42z3la" w:colFirst="0" w:colLast="0"/>
+      <w:bookmarkEnd w:id="2"/>
+      <w:r>
+        <w:rPr>
+          <w:color w:val="000000" w:themeColor="text1"/>
+        </w:rPr>
+        <w:br w:type="page"/>
+      </w:r>
     </w:p>
     <w:p>
       <w:pPr>
         <w:pStyle w:val="Heading3"/>
-      </w:pPr>
-      <w:bookmarkStart w:id="3" w:name="_qaualt42z3la" w:colFirst="0" w:colLast="0"/>
+        <w:rPr>
+          <w:color w:val="000000" w:themeColor="text1"/>
+        </w:rPr>
+      </w:pPr>
+      <w:bookmarkStart w:id="3" w:name="_GoBack"/>
       <w:bookmarkEnd w:id="3"/>
       <w:r>
+        <w:rPr>
+          <w:color w:val="000000" w:themeColor="text1"/>
+        </w:rPr>
         <w:lastRenderedPageBreak/>
         <w:t>Part 2: Your organization</w:t>
       </w:r>
@@ -628,13 +632,7 @@
         <w:rPr>
           <w:b/>
         </w:rPr>
-        <w:t xml:space="preserve">One to three (1-3) lead POC name(s), title(s), email(s), </w:t>
-      </w:r>
-      <w:r>
-        <w:rPr>
-          <w:b/>
-        </w:rPr>
-        <w:t>and phone number(s):</w:t>
+        <w:t>One to three (1-3) lead POC name(s), title(s), email(s), and phone number(s):</w:t>
       </w:r>
       <w:r>
         <w:rPr>
@@ -646,12 +644,17 @@
     <w:p>
       <w:pPr>
         <w:ind w:left="720"/>
-      </w:pPr>
-      <w:r>
-        <w:t>Name the main person/people who will serve as points of contact for your agency and work with us and participating teams throughout the sprint. Although we typically work with a number of people from each agency, please designate at l</w:t>
-      </w:r>
-      <w:r>
-        <w:t>east one and no more than three lead POCs.</w:t>
+        <w:rPr>
+          <w:i/>
+          <w:color w:val="808080" w:themeColor="background1" w:themeShade="80"/>
+        </w:rPr>
+      </w:pPr>
+      <w:r>
+        <w:rPr>
+          <w:i/>
+          <w:color w:val="808080" w:themeColor="background1" w:themeShade="80"/>
+        </w:rPr>
+        <w:t>Name the main person/people who will serve as points of contact for your agency and work with us and participating teams throughout the sprint. Although we typically work with a number of people from each agency, please designate at least one and no more than three lead POCs.</w:t>
       </w:r>
     </w:p>
     <w:p/>
@@ -691,21 +694,20 @@
     <w:p>
       <w:pPr>
         <w:ind w:left="720"/>
+        <w:rPr>
+          <w:i/>
+          <w:color w:val="808080" w:themeColor="background1" w:themeShade="80"/>
+        </w:rPr>
       </w:pPr>
       <w:r>
         <w:br/>
-        <w:t xml:space="preserve">Who is the most senior official (up to your agency’s Secretary, Administrator, etc.) who is aware of TOP and your problem statement, and supportive of your agency’s participation, who </w:t>
-      </w:r>
-      <w:r>
-        <w:t xml:space="preserve">can serve as your executive level champion? This person does not have a formal </w:t>
-      </w:r>
-      <w:proofErr w:type="gramStart"/>
-      <w:r>
-        <w:t>role, but</w:t>
-      </w:r>
-      <w:proofErr w:type="gramEnd"/>
-      <w:r>
-        <w:t xml:space="preserve"> will be named in sprint documents and may be asked to speak at Demo Day. </w:t>
+      </w:r>
+      <w:r>
+        <w:rPr>
+          <w:i/>
+          <w:color w:val="808080" w:themeColor="background1" w:themeShade="80"/>
+        </w:rPr>
+        <w:t xml:space="preserve">Who is the most senior official (up to your agency’s Secretary, Administrator, etc.) who is aware of TOP and your problem statement, and supportive of your agency’s participation, who can serve as your executive level champion? This person does not have a formal role, but will be named in sprint documents and may be asked to speak at Demo Day. </w:t>
       </w:r>
     </w:p>
     <w:p>
@@ -748,7 +750,31 @@
         <w:rPr>
           <w:b/>
         </w:rPr>
-        <w:t>Do you have manager support to spend time on the project through 2020/Demo Day?</w:t>
+        <w:t xml:space="preserve">Do you have manager support to spend </w:t>
+      </w:r>
+      <w:r>
+        <w:rPr>
+          <w:b/>
+        </w:rPr>
+        <w:t>a limited amount of your t</w:t>
+      </w:r>
+      <w:r>
+        <w:rPr>
+          <w:b/>
+        </w:rPr>
+        <w:t>ime on the project through Demo Day</w:t>
+      </w:r>
+      <w:r>
+        <w:rPr>
+          <w:b/>
+        </w:rPr>
+        <w:t xml:space="preserve"> in December 2020</w:t>
+      </w:r>
+      <w:r>
+        <w:rPr>
+          <w:b/>
+        </w:rPr>
+        <w:t>?</w:t>
       </w:r>
       <w:r>
         <w:t xml:space="preserve"> (YES/NO)</w:t>
@@ -773,13 +799,7 @@
         <w:rPr>
           <w:b/>
         </w:rPr>
-        <w:t>Ha</w:t>
-      </w:r>
-      <w:r>
-        <w:rPr>
-          <w:b/>
-        </w:rPr>
-        <w:t>ve you worked with The Opportunity Project before?</w:t>
+        <w:t>Have you worked with The Opportunity Project before?</w:t>
       </w:r>
       <w:r>
         <w:t xml:space="preserve"> (YES/NO)</w:t>
@@ -1263,7 +1283,7 @@
       </w:pPr>
     </w:pPrDefault>
   </w:docDefaults>
-  <w:latentStyles w:defLockedState="0" w:defUIPriority="99" w:defSemiHidden="0" w:defUnhideWhenUsed="0" w:defQFormat="0" w:count="376">
+  <w:latentStyles w:defLockedState="0" w:defUIPriority="99" w:defSemiHidden="0" w:defUnhideWhenUsed="0" w:defQFormat="0" w:count="375">
     <w:lsdException w:name="Normal" w:uiPriority="0" w:qFormat="1"/>
     <w:lsdException w:name="heading 1" w:uiPriority="9" w:qFormat="1"/>
     <w:lsdException w:name="heading 2" w:semiHidden="1" w:uiPriority="9" w:unhideWhenUsed="1" w:qFormat="1"/>
@@ -1639,7 +1659,6 @@
     <w:lsdException w:name="Smart Hyperlink" w:semiHidden="1" w:unhideWhenUsed="1"/>
     <w:lsdException w:name="Hashtag" w:semiHidden="1" w:unhideWhenUsed="1"/>
     <w:lsdException w:name="Unresolved Mention" w:semiHidden="1" w:unhideWhenUsed="1"/>
-    <w:lsdException w:name="Smart Link" w:semiHidden="1" w:unhideWhenUsed="1"/>
   </w:latentStyles>
   <w:style w:type="paragraph" w:default="1" w:styleId="Normal">
     <w:name w:val="Normal"/>

</xml_diff>